<commit_message>
Login y abm de usuarios. Faltan detalles
</commit_message>
<xml_diff>
--- a/Documentacion/Nota/Nota_presentacion_Oficial.docx
+++ b/Documentacion/Nota/Nota_presentacion_Oficial.docx
@@ -9,7 +9,7 @@
         <w:jc w:val="right"/>
       </w:pPr>
       <w:r>
-        <w:t>Apóstoles, Misiones, 28</w:t>
+        <w:t>Apóstoles, Misiones, 29</w:t>
       </w:r>
       <w:r>
         <w:t xml:space="preserve"> de</w:t>
@@ -95,8 +95,6 @@
         </w:rPr>
         <w:t>en Sistemas de Computación</w:t>
       </w:r>
-      <w:bookmarkStart w:id="0" w:name="_GoBack"/>
-      <w:bookmarkEnd w:id="0"/>
     </w:p>
     <w:p>
       <w:pPr>
@@ -2061,6 +2059,8 @@
       <w:r>
         <w:t>.</w:t>
       </w:r>
+      <w:bookmarkStart w:id="0" w:name="_GoBack"/>
+      <w:bookmarkEnd w:id="0"/>
     </w:p>
     <w:p>
       <w:pPr>
@@ -4063,7 +4063,7 @@
       <w:rPr>
         <w:noProof/>
       </w:rPr>
-      <w:t>3</w:t>
+      <w:t>7</w:t>
     </w:r>
     <w:r>
       <w:fldChar w:fldCharType="end"/>
@@ -5582,7 +5582,7 @@
 </file>
 
 <file path=customXml/itemProps1.xml><?xml version="1.0" encoding="utf-8"?>
-<ds:datastoreItem xmlns:ds="http://schemas.openxmlformats.org/officeDocument/2006/customXml" ds:itemID="{04F70CFB-3B0E-4F84-A74C-D02FD6E62A0F}">
+<ds:datastoreItem xmlns:ds="http://schemas.openxmlformats.org/officeDocument/2006/customXml" ds:itemID="{DC068C62-ACA9-4DF2-9288-F9A1886B8E6B}">
   <ds:schemaRefs>
     <ds:schemaRef ds:uri="http://schemas.openxmlformats.org/officeDocument/2006/bibliography"/>
   </ds:schemaRefs>

</xml_diff>